<commit_message>
Migracion EF primera Parte
</commit_message>
<xml_diff>
--- a/Documentacion/Arquitectura_Limpia_2.docx
+++ b/Documentacion/Arquitectura_Limpia_2.docx
@@ -25,7 +25,7 @@
                     <pic:cNvPicPr/>
                   </pic:nvPicPr>
                   <pic:blipFill>
-                    <a:blip r:embed="rId5"/>
+                    <a:blip r:embed="rId6"/>
                     <a:stretch>
                       <a:fillRect/>
                     </a:stretch>
@@ -68,7 +68,7 @@
                     <pic:cNvPicPr/>
                   </pic:nvPicPr>
                   <pic:blipFill>
-                    <a:blip r:embed="rId6"/>
+                    <a:blip r:embed="rId7"/>
                     <a:stretch>
                       <a:fillRect/>
                     </a:stretch>
@@ -111,7 +111,7 @@
                     <pic:cNvPicPr/>
                   </pic:nvPicPr>
                   <pic:blipFill>
-                    <a:blip r:embed="rId7"/>
+                    <a:blip r:embed="rId8"/>
                     <a:stretch>
                       <a:fillRect/>
                     </a:stretch>
@@ -134,6 +134,118 @@
     </w:p>
     <w:p/>
     <w:p>
+      <w:proofErr w:type="spellStart"/>
+      <w:proofErr w:type="gramStart"/>
+      <w:r>
+        <w:lastRenderedPageBreak/>
+        <w:t>Enumerar</w:t>
+      </w:r>
+      <w:proofErr w:type="spellEnd"/>
+      <w:r>
+        <w:t xml:space="preserve"> </w:t>
+      </w:r>
+      <w:proofErr w:type="spellStart"/>
+      <w:r>
+        <w:t>ventajas</w:t>
+      </w:r>
+      <w:proofErr w:type="spellEnd"/>
+      <w:r>
+        <w:t xml:space="preserve"> de </w:t>
+      </w:r>
+      <w:proofErr w:type="spellStart"/>
+      <w:r>
+        <w:t>docker</w:t>
+      </w:r>
+      <w:proofErr w:type="spellEnd"/>
+      <w:r>
+        <w:t>.</w:t>
+      </w:r>
+      <w:proofErr w:type="gramEnd"/>
+    </w:p>
+    <w:p>
+      <w:proofErr w:type="gramStart"/>
+      <w:r>
+        <w:t xml:space="preserve">Como </w:t>
+      </w:r>
+      <w:proofErr w:type="spellStart"/>
+      <w:r>
+        <w:t>funciona</w:t>
+      </w:r>
+      <w:proofErr w:type="spellEnd"/>
+      <w:r>
+        <w:t xml:space="preserve"> </w:t>
+      </w:r>
+      <w:proofErr w:type="spellStart"/>
+      <w:r>
+        <w:t>docker</w:t>
+      </w:r>
+      <w:proofErr w:type="spellEnd"/>
+      <w:r>
+        <w:t>?</w:t>
+      </w:r>
+      <w:proofErr w:type="gramEnd"/>
+    </w:p>
+    <w:p>
+      <w:pPr>
+        <w:pStyle w:val="Prrafodelista"/>
+        <w:numPr>
+          <w:ilvl w:val="0"/>
+          <w:numId w:val="1"/>
+        </w:numPr>
+      </w:pPr>
+      <w:r>
+        <w:t>Docker engine.</w:t>
+      </w:r>
+    </w:p>
+    <w:p>
+      <w:pPr>
+        <w:pStyle w:val="Prrafodelista"/>
+        <w:numPr>
+          <w:ilvl w:val="0"/>
+          <w:numId w:val="1"/>
+        </w:numPr>
+      </w:pPr>
+      <w:r>
+        <w:t>Docker desktop.</w:t>
+      </w:r>
+    </w:p>
+    <w:p>
+      <w:pPr>
+        <w:pStyle w:val="Prrafodelista"/>
+        <w:numPr>
+          <w:ilvl w:val="0"/>
+          <w:numId w:val="1"/>
+        </w:numPr>
+      </w:pPr>
+      <w:r>
+        <w:t>Docker hub.</w:t>
+      </w:r>
+    </w:p>
+    <w:p>
+      <w:pPr>
+        <w:pStyle w:val="Prrafodelista"/>
+        <w:numPr>
+          <w:ilvl w:val="0"/>
+          <w:numId w:val="1"/>
+        </w:numPr>
+      </w:pPr>
+      <w:r>
+        <w:t>Docker compose</w:t>
+      </w:r>
+    </w:p>
+    <w:p>
+      <w:pPr>
+        <w:pStyle w:val="Prrafodelista"/>
+        <w:numPr>
+          <w:ilvl w:val="0"/>
+          <w:numId w:val="1"/>
+        </w:numPr>
+      </w:pPr>
+      <w:r>
+        <w:t>Kubernetes.</w:t>
+      </w:r>
+    </w:p>
+    <w:p>
       <w:bookmarkStart w:id="0" w:name="_GoBack"/>
       <w:bookmarkEnd w:id="0"/>
     </w:p>
@@ -145,6 +257,126 @@
     </w:sectPr>
   </w:body>
 </w:document>
+</file>
+
+<file path=word/numbering.xml><?xml version="1.0" encoding="utf-8"?>
+<w:numbering xmlns:wpc="http://schemas.microsoft.com/office/word/2010/wordprocessingCanvas" xmlns:mc="http://schemas.openxmlformats.org/markup-compatibility/2006" xmlns:o="urn:schemas-microsoft-com:office:office" xmlns:r="http://schemas.openxmlformats.org/officeDocument/2006/relationships" xmlns:m="http://schemas.openxmlformats.org/officeDocument/2006/math" xmlns:v="urn:schemas-microsoft-com:vml" xmlns:wp14="http://schemas.microsoft.com/office/word/2010/wordprocessingDrawing" xmlns:wp="http://schemas.openxmlformats.org/drawingml/2006/wordprocessingDrawing" xmlns:w10="urn:schemas-microsoft-com:office:word" xmlns:w="http://schemas.openxmlformats.org/wordprocessingml/2006/main" xmlns:w14="http://schemas.microsoft.com/office/word/2010/wordml" xmlns:wpg="http://schemas.microsoft.com/office/word/2010/wordprocessingGroup" xmlns:wpi="http://schemas.microsoft.com/office/word/2010/wordprocessingInk" xmlns:wne="http://schemas.microsoft.com/office/word/2006/wordml" xmlns:wps="http://schemas.microsoft.com/office/word/2010/wordprocessingShape" mc:Ignorable="w14 wp14">
+  <w:abstractNum w:abstractNumId="0">
+    <w:nsid w:val="559C13B0"/>
+    <w:multiLevelType w:val="hybridMultilevel"/>
+    <w:tmpl w:val="6EFC203C"/>
+    <w:lvl w:ilvl="0" w:tplc="70920134">
+      <w:numFmt w:val="bullet"/>
+      <w:lvlText w:val=""/>
+      <w:lvlJc w:val="left"/>
+      <w:pPr>
+        <w:ind w:left="720" w:hanging="360"/>
+      </w:pPr>
+      <w:rPr>
+        <w:rFonts w:ascii="Symbol" w:eastAsiaTheme="minorHAnsi" w:hAnsi="Symbol" w:cstheme="minorBidi" w:hint="default"/>
+      </w:rPr>
+    </w:lvl>
+    <w:lvl w:ilvl="1" w:tplc="240A0003" w:tentative="1">
+      <w:start w:val="1"/>
+      <w:numFmt w:val="bullet"/>
+      <w:lvlText w:val="o"/>
+      <w:lvlJc w:val="left"/>
+      <w:pPr>
+        <w:ind w:left="1440" w:hanging="360"/>
+      </w:pPr>
+      <w:rPr>
+        <w:rFonts w:ascii="Courier New" w:hAnsi="Courier New" w:cs="Courier New" w:hint="default"/>
+      </w:rPr>
+    </w:lvl>
+    <w:lvl w:ilvl="2" w:tplc="240A0005" w:tentative="1">
+      <w:start w:val="1"/>
+      <w:numFmt w:val="bullet"/>
+      <w:lvlText w:val=""/>
+      <w:lvlJc w:val="left"/>
+      <w:pPr>
+        <w:ind w:left="2160" w:hanging="360"/>
+      </w:pPr>
+      <w:rPr>
+        <w:rFonts w:ascii="Wingdings" w:hAnsi="Wingdings" w:hint="default"/>
+      </w:rPr>
+    </w:lvl>
+    <w:lvl w:ilvl="3" w:tplc="240A0001" w:tentative="1">
+      <w:start w:val="1"/>
+      <w:numFmt w:val="bullet"/>
+      <w:lvlText w:val=""/>
+      <w:lvlJc w:val="left"/>
+      <w:pPr>
+        <w:ind w:left="2880" w:hanging="360"/>
+      </w:pPr>
+      <w:rPr>
+        <w:rFonts w:ascii="Symbol" w:hAnsi="Symbol" w:hint="default"/>
+      </w:rPr>
+    </w:lvl>
+    <w:lvl w:ilvl="4" w:tplc="240A0003" w:tentative="1">
+      <w:start w:val="1"/>
+      <w:numFmt w:val="bullet"/>
+      <w:lvlText w:val="o"/>
+      <w:lvlJc w:val="left"/>
+      <w:pPr>
+        <w:ind w:left="3600" w:hanging="360"/>
+      </w:pPr>
+      <w:rPr>
+        <w:rFonts w:ascii="Courier New" w:hAnsi="Courier New" w:cs="Courier New" w:hint="default"/>
+      </w:rPr>
+    </w:lvl>
+    <w:lvl w:ilvl="5" w:tplc="240A0005" w:tentative="1">
+      <w:start w:val="1"/>
+      <w:numFmt w:val="bullet"/>
+      <w:lvlText w:val=""/>
+      <w:lvlJc w:val="left"/>
+      <w:pPr>
+        <w:ind w:left="4320" w:hanging="360"/>
+      </w:pPr>
+      <w:rPr>
+        <w:rFonts w:ascii="Wingdings" w:hAnsi="Wingdings" w:hint="default"/>
+      </w:rPr>
+    </w:lvl>
+    <w:lvl w:ilvl="6" w:tplc="240A0001" w:tentative="1">
+      <w:start w:val="1"/>
+      <w:numFmt w:val="bullet"/>
+      <w:lvlText w:val=""/>
+      <w:lvlJc w:val="left"/>
+      <w:pPr>
+        <w:ind w:left="5040" w:hanging="360"/>
+      </w:pPr>
+      <w:rPr>
+        <w:rFonts w:ascii="Symbol" w:hAnsi="Symbol" w:hint="default"/>
+      </w:rPr>
+    </w:lvl>
+    <w:lvl w:ilvl="7" w:tplc="240A0003" w:tentative="1">
+      <w:start w:val="1"/>
+      <w:numFmt w:val="bullet"/>
+      <w:lvlText w:val="o"/>
+      <w:lvlJc w:val="left"/>
+      <w:pPr>
+        <w:ind w:left="5760" w:hanging="360"/>
+      </w:pPr>
+      <w:rPr>
+        <w:rFonts w:ascii="Courier New" w:hAnsi="Courier New" w:cs="Courier New" w:hint="default"/>
+      </w:rPr>
+    </w:lvl>
+    <w:lvl w:ilvl="8" w:tplc="240A0005" w:tentative="1">
+      <w:start w:val="1"/>
+      <w:numFmt w:val="bullet"/>
+      <w:lvlText w:val=""/>
+      <w:lvlJc w:val="left"/>
+      <w:pPr>
+        <w:ind w:left="6480" w:hanging="360"/>
+      </w:pPr>
+      <w:rPr>
+        <w:rFonts w:ascii="Wingdings" w:hAnsi="Wingdings" w:hint="default"/>
+      </w:rPr>
+    </w:lvl>
+  </w:abstractNum>
+  <w:num w:numId="1">
+    <w:abstractNumId w:val="0"/>
+  </w:num>
+</w:numbering>
 </file>
 
 <file path=word/styles.xml><?xml version="1.0" encoding="utf-8"?>
@@ -364,6 +596,17 @@
       <w:szCs w:val="16"/>
     </w:rPr>
   </w:style>
+  <w:style w:type="paragraph" w:styleId="Prrafodelista">
+    <w:name w:val="List Paragraph"/>
+    <w:basedOn w:val="Normal"/>
+    <w:uiPriority w:val="34"/>
+    <w:qFormat/>
+    <w:rsid w:val="00D51639"/>
+    <w:pPr>
+      <w:ind w:left="720"/>
+      <w:contextualSpacing/>
+    </w:pPr>
+  </w:style>
 </w:styles>
 </file>
 
@@ -583,6 +826,17 @@
       <w:sz w:val="16"/>
       <w:szCs w:val="16"/>
     </w:rPr>
+  </w:style>
+  <w:style w:type="paragraph" w:styleId="Prrafodelista">
+    <w:name w:val="List Paragraph"/>
+    <w:basedOn w:val="Normal"/>
+    <w:uiPriority w:val="34"/>
+    <w:qFormat/>
+    <w:rsid w:val="00D51639"/>
+    <w:pPr>
+      <w:ind w:left="720"/>
+      <w:contextualSpacing/>
+    </w:pPr>
   </w:style>
 </w:styles>
 </file>
@@ -842,7 +1096,7 @@
   <a:extraClrSchemeLst/>
   <a:extLst>
     <a:ext uri="{05A4C25C-085E-4340-85A3-A5531E510DB2}">
-      <thm15:themeFamily xmlns:thm15="http://schemas.microsoft.com/office/thememl/2012/main" xmlns="" name="Office Theme" id="{62F939B6-93AF-4DB8-9C6B-D6C7DFDC589F}" vid="{4A3C46E8-61CC-4603-A589-7422A47A8E4A}"/>
+      <thm15:themeFamily xmlns="" xmlns:thm15="http://schemas.microsoft.com/office/thememl/2012/main" name="Office Theme" id="{62F939B6-93AF-4DB8-9C6B-D6C7DFDC589F}" vid="{4A3C46E8-61CC-4603-A589-7422A47A8E4A}"/>
     </a:ext>
   </a:extLst>
 </a:theme>

</xml_diff>

<commit_message>
Autorizacion permisos y Roles Primera Parte
</commit_message>
<xml_diff>
--- a/Documentacion/Arquitectura_Limpia_2.docx
+++ b/Documentacion/Arquitectura_Limpia_2.docx
@@ -246,9 +246,169 @@
       </w:r>
     </w:p>
     <w:p>
+      <w:r>
+        <w:rPr>
+          <w:noProof/>
+          <w:lang w:val="es-CO" w:eastAsia="es-CO"/>
+        </w:rPr>
+        <w:drawing>
+          <wp:inline distT="0" distB="0" distL="0" distR="0" wp14:anchorId="51889A7F" wp14:editId="6514710E">
+            <wp:extent cx="4297680" cy="2439145"/>
+            <wp:effectExtent l="0" t="0" r="7620" b="0"/>
+            <wp:docPr id="4" name="Imagen 4"/>
+            <wp:cNvGraphicFramePr>
+              <a:graphicFrameLocks xmlns:a="http://schemas.openxmlformats.org/drawingml/2006/main" noChangeAspect="1"/>
+            </wp:cNvGraphicFramePr>
+            <a:graphic xmlns:a="http://schemas.openxmlformats.org/drawingml/2006/main">
+              <a:graphicData uri="http://schemas.openxmlformats.org/drawingml/2006/picture">
+                <pic:pic xmlns:pic="http://schemas.openxmlformats.org/drawingml/2006/picture">
+                  <pic:nvPicPr>
+                    <pic:cNvPr id="0" name=""/>
+                    <pic:cNvPicPr/>
+                  </pic:nvPicPr>
+                  <pic:blipFill>
+                    <a:blip r:embed="rId9"/>
+                    <a:stretch>
+                      <a:fillRect/>
+                    </a:stretch>
+                  </pic:blipFill>
+                  <pic:spPr>
+                    <a:xfrm>
+                      <a:off x="0" y="0"/>
+                      <a:ext cx="4300252" cy="2440605"/>
+                    </a:xfrm>
+                    <a:prstGeom prst="rect">
+                      <a:avLst/>
+                    </a:prstGeom>
+                  </pic:spPr>
+                </pic:pic>
+              </a:graphicData>
+            </a:graphic>
+          </wp:inline>
+        </w:drawing>
+      </w:r>
+    </w:p>
+    <w:p>
+      <w:r>
+        <w:rPr>
+          <w:noProof/>
+          <w:lang w:val="es-CO" w:eastAsia="es-CO"/>
+        </w:rPr>
+        <w:drawing>
+          <wp:inline distT="0" distB="0" distL="0" distR="0" wp14:anchorId="3B4C0174" wp14:editId="28002D70">
+            <wp:extent cx="4297680" cy="2426502"/>
+            <wp:effectExtent l="0" t="0" r="7620" b="0"/>
+            <wp:docPr id="5" name="Imagen 5"/>
+            <wp:cNvGraphicFramePr>
+              <a:graphicFrameLocks xmlns:a="http://schemas.openxmlformats.org/drawingml/2006/main" noChangeAspect="1"/>
+            </wp:cNvGraphicFramePr>
+            <a:graphic xmlns:a="http://schemas.openxmlformats.org/drawingml/2006/main">
+              <a:graphicData uri="http://schemas.openxmlformats.org/drawingml/2006/picture">
+                <pic:pic xmlns:pic="http://schemas.openxmlformats.org/drawingml/2006/picture">
+                  <pic:nvPicPr>
+                    <pic:cNvPr id="0" name=""/>
+                    <pic:cNvPicPr/>
+                  </pic:nvPicPr>
+                  <pic:blipFill>
+                    <a:blip r:embed="rId10"/>
+                    <a:stretch>
+                      <a:fillRect/>
+                    </a:stretch>
+                  </pic:blipFill>
+                  <pic:spPr>
+                    <a:xfrm>
+                      <a:off x="0" y="0"/>
+                      <a:ext cx="4301128" cy="2428449"/>
+                    </a:xfrm>
+                    <a:prstGeom prst="rect">
+                      <a:avLst/>
+                    </a:prstGeom>
+                  </pic:spPr>
+                </pic:pic>
+              </a:graphicData>
+            </a:graphic>
+          </wp:inline>
+        </w:drawing>
+      </w:r>
+    </w:p>
+    <w:p>
+      <w:proofErr w:type="spellStart"/>
+      <w:proofErr w:type="gramStart"/>
+      <w:r>
+        <w:t>dotnet</w:t>
+      </w:r>
+      <w:proofErr w:type="spellEnd"/>
+      <w:proofErr w:type="gramEnd"/>
+      <w:r>
+        <w:t xml:space="preserve"> </w:t>
+      </w:r>
+      <w:proofErr w:type="spellStart"/>
+      <w:r>
+        <w:t>ef</w:t>
+      </w:r>
+      <w:proofErr w:type="spellEnd"/>
+      <w:r>
+        <w:t xml:space="preserve"> --verbose migrations add </w:t>
+      </w:r>
+      <w:proofErr w:type="spellStart"/>
+      <w:r>
+        <w:t>InitialCreate</w:t>
+      </w:r>
+      <w:proofErr w:type="spellEnd"/>
+      <w:r>
+        <w:t xml:space="preserve"> -p </w:t>
+      </w:r>
+      <w:proofErr w:type="spellStart"/>
+      <w:r>
+        <w:t>src</w:t>
+      </w:r>
+      <w:proofErr w:type="spellEnd"/>
+      <w:r>
+        <w:t>/</w:t>
+      </w:r>
+      <w:proofErr w:type="spellStart"/>
+      <w:r>
+        <w:t>CleanArchitecture</w:t>
+      </w:r>
+      <w:proofErr w:type="spellEnd"/>
+      <w:r>
+        <w:t>/</w:t>
+      </w:r>
+      <w:proofErr w:type="spellStart"/>
+      <w:r>
+        <w:t>CleanArchitecture.Infrastructure</w:t>
+      </w:r>
+      <w:proofErr w:type="spellEnd"/>
+      <w:r>
+        <w:t xml:space="preserve"> -s </w:t>
+      </w:r>
+      <w:proofErr w:type="spellStart"/>
+      <w:r>
+        <w:t>src</w:t>
+      </w:r>
+      <w:proofErr w:type="spellEnd"/>
+      <w:r>
+        <w:t>/</w:t>
+      </w:r>
+      <w:proofErr w:type="spellStart"/>
+      <w:r>
+        <w:t>CleanArchitecture</w:t>
+      </w:r>
+      <w:proofErr w:type="spellEnd"/>
+      <w:r>
+        <w:t>/</w:t>
+      </w:r>
+      <w:proofErr w:type="spellStart"/>
+      <w:r>
+        <w:t>CleanArchitecture.Api</w:t>
+      </w:r>
+      <w:proofErr w:type="spellEnd"/>
+    </w:p>
+    <w:p>
       <w:bookmarkStart w:id="0" w:name="_GoBack"/>
       <w:bookmarkEnd w:id="0"/>
     </w:p>
+    <w:p/>
     <w:sectPr>
       <w:pgSz w:w="12240" w:h="15840"/>
       <w:pgMar w:top="1440" w:right="1440" w:bottom="1440" w:left="1440" w:header="720" w:footer="720" w:gutter="0"/>
@@ -1096,7 +1256,7 @@
   <a:extraClrSchemeLst/>
   <a:extLst>
     <a:ext uri="{05A4C25C-085E-4340-85A3-A5531E510DB2}">
-      <thm15:themeFamily xmlns="" xmlns:thm15="http://schemas.microsoft.com/office/thememl/2012/main" name="Office Theme" id="{62F939B6-93AF-4DB8-9C6B-D6C7DFDC589F}" vid="{4A3C46E8-61CC-4603-A589-7422A47A8E4A}"/>
+      <thm15:themeFamily xmlns:thm15="http://schemas.microsoft.com/office/thememl/2012/main" xmlns="" name="Office Theme" id="{62F939B6-93AF-4DB8-9C6B-D6C7DFDC589F}" vid="{4A3C46E8-61CC-4603-A589-7422A47A8E4A}"/>
     </a:ext>
   </a:extLst>
 </a:theme>

</xml_diff>